<commit_message>
fix structure in TOC
</commit_message>
<xml_diff>
--- a/Documentation/Documentation IoT.docx
+++ b/Documentation/Documentation IoT.docx
@@ -544,79 +544,30 @@
     <w:p>
       <w:pPr>
         <w:pStyle w:val="Verzeichnis3"/>
-        <w:tabs>
-          <w:tab w:val="left" w:pos="1200"/>
-          <w:tab w:val="right" w:leader="dot" w:pos="9056"/>
-        </w:tabs>
-        <w:rPr>
-          <w:rFonts w:eastAsiaTheme="minorEastAsia"/>
-          <w:noProof/>
-          <w:sz w:val="24"/>
-          <w:szCs w:val="24"/>
-          <w:lang w:val="de-DE" w:eastAsia="de-DE"/>
-        </w:rPr>
-      </w:pPr>
-      <w:r>
-        <w:rPr>
-          <w:noProof/>
-        </w:rPr>
+      </w:pPr>
+      <w:r>
         <w:t>4.1.1</w:t>
       </w:r>
       <w:r>
-        <w:rPr>
-          <w:rFonts w:eastAsiaTheme="minorEastAsia"/>
-          <w:noProof/>
-          <w:sz w:val="24"/>
-          <w:szCs w:val="24"/>
-          <w:lang w:val="de-DE" w:eastAsia="de-DE"/>
-        </w:rPr>
-        <w:tab/>
-      </w:r>
-      <w:r>
-        <w:rPr>
-          <w:noProof/>
-        </w:rPr>
+        <w:tab/>
         <w:t>Deployment diagram</w:t>
       </w:r>
       <w:r>
-        <w:rPr>
-          <w:noProof/>
-        </w:rPr>
-        <w:tab/>
-      </w:r>
-      <w:r>
-        <w:rPr>
-          <w:noProof/>
-        </w:rPr>
+        <w:tab/>
+      </w:r>
+      <w:r>
         <w:fldChar w:fldCharType="begin"/>
       </w:r>
       <w:r>
-        <w:rPr>
-          <w:noProof/>
-        </w:rPr>
         <w:instrText xml:space="preserve"> PAGEREF _Toc427274420 \h </w:instrText>
       </w:r>
       <w:r>
-        <w:rPr>
-          <w:noProof/>
-        </w:rPr>
-      </w:r>
-      <w:r>
-        <w:rPr>
-          <w:noProof/>
-        </w:rPr>
         <w:fldChar w:fldCharType="separate"/>
       </w:r>
       <w:r>
-        <w:rPr>
-          <w:noProof/>
-        </w:rPr>
         <w:t>5</w:t>
       </w:r>
       <w:r>
-        <w:rPr>
-          <w:noProof/>
-        </w:rPr>
         <w:fldChar w:fldCharType="end"/>
       </w:r>
     </w:p>
@@ -1033,6 +984,8 @@
       <w:r>
         <w:fldChar w:fldCharType="end"/>
       </w:r>
+      <w:bookmarkStart w:id="1" w:name="_GoBack"/>
+      <w:bookmarkEnd w:id="1"/>
     </w:p>
     <w:p/>
     <w:p>
@@ -1735,8 +1688,6 @@
       <w:pStyle w:val="Fuzeile"/>
       <w:ind w:right="360"/>
     </w:pPr>
-    <w:bookmarkStart w:id="1" w:name="_GoBack"/>
-    <w:bookmarkEnd w:id="1"/>
   </w:p>
 </w:ftr>
 </file>
@@ -1824,7 +1775,7 @@
         <w:rStyle w:val="Seitenzahl"/>
         <w:noProof/>
       </w:rPr>
-      <w:t>8</w:t>
+      <w:t>2</w:t>
     </w:r>
     <w:r>
       <w:rPr>
@@ -3080,15 +3031,17 @@
     <w:autoRedefine/>
     <w:uiPriority w:val="39"/>
     <w:unhideWhenUsed/>
-    <w:rsid w:val="00746B8B"/>
+    <w:rsid w:val="00E41AA6"/>
     <w:pPr>
+      <w:tabs>
+        <w:tab w:val="left" w:pos="1418"/>
+        <w:tab w:val="right" w:leader="dot" w:pos="9056"/>
+      </w:tabs>
       <w:spacing w:after="0"/>
-      <w:ind w:left="400"/>
+      <w:ind w:left="851"/>
     </w:pPr>
     <w:rPr>
-      <w:rFonts w:asciiTheme="minorHAnsi" w:hAnsiTheme="minorHAnsi"/>
-      <w:sz w:val="22"/>
-      <w:szCs w:val="22"/>
+      <w:noProof/>
     </w:rPr>
   </w:style>
   <w:style w:type="paragraph" w:styleId="Verzeichnis4">
@@ -3659,7 +3612,7 @@
 </file>
 
 <file path=customXml/itemProps1.xml><?xml version="1.0" encoding="utf-8"?>
-<ds:datastoreItem xmlns:ds="http://schemas.openxmlformats.org/officeDocument/2006/customXml" ds:itemID="{DF7CBFA1-B01F-7C43-860B-E7CC31EF4171}">
+<ds:datastoreItem xmlns:ds="http://schemas.openxmlformats.org/officeDocument/2006/customXml" ds:itemID="{BBBFC0BD-3479-0547-95DF-43A076EEFDEF}">
   <ds:schemaRefs>
     <ds:schemaRef ds:uri="http://schemas.openxmlformats.org/officeDocument/2006/bibliography"/>
   </ds:schemaRefs>

</xml_diff>